<commit_message>
TS 6.4 Ghanam Jatai Tamil final loaded
</commit_message>
<xml_diff>
--- a/TS Jatai Ghanam Project/TS 6.4/TS 6.4 Ghanam Tamil Corrections.docx
+++ b/TS Jatai Ghanam Project/TS 6.4/TS 6.4 Ghanam Tamil Corrections.docx
@@ -110,20 +110,9 @@
           <w:bCs/>
           <w:sz w:val="32"/>
           <w:szCs w:val="32"/>
-          <w:highlight w:val="red"/>
-          <w:u w:val="single"/>
-        </w:rPr>
-        <w:t>????</w:t>
-      </w:r>
-      <w:r>
-        <w:rPr>
-          <w:b/>
-          <w:bCs/>
-          <w:sz w:val="32"/>
-          <w:szCs w:val="32"/>
-          <w:u w:val="single"/>
-        </w:rPr>
-        <w:t xml:space="preserve"> </w:t>
+          <w:u w:val="single"/>
+        </w:rPr>
+        <w:t>31st Jan 2026</w:t>
       </w:r>
     </w:p>
     <w:p>
@@ -264,68 +253,6 @@
                 <w:rFonts w:cs="BRH Malayalam Extra"/>
                 <w:color w:val="000000"/>
                 <w:szCs w:val="40"/>
-              </w:rPr>
-            </w:pPr>
-            <w:r>
-              <w:rPr>
-                <w:rFonts w:cs="BRH Malayalam Extra"/>
-                <w:b/>
-                <w:bCs/>
-                <w:szCs w:val="40"/>
-              </w:rPr>
-              <w:t>None</w:t>
-            </w:r>
-          </w:p>
-        </w:tc>
-      </w:tr>
-      <w:tr>
-        <w:trPr>
-          <w:trHeight w:val="1196"/>
-        </w:trPr>
-        <w:tc>
-          <w:tcPr>
-            <w:tcW w:w="7024" w:type="dxa"/>
-          </w:tcPr>
-          <w:p>
-            <w:pPr>
-              <w:widowControl w:val="0"/>
-              <w:autoSpaceDE w:val="0"/>
-              <w:autoSpaceDN w:val="0"/>
-              <w:adjustRightInd w:val="0"/>
-              <w:spacing w:before="0" w:line="240" w:lineRule="auto"/>
-              <w:rPr>
-                <w:rFonts w:cs="BRH Malayalam Extra"/>
-                <w:szCs w:val="40"/>
-                <w:lang w:val="en-IN"/>
-              </w:rPr>
-            </w:pPr>
-            <w:r>
-              <w:rPr>
-                <w:rFonts w:cs="BRH Malayalam Extra"/>
-                <w:b/>
-                <w:bCs/>
-                <w:szCs w:val="40"/>
-              </w:rPr>
-              <w:t>None</w:t>
-            </w:r>
-          </w:p>
-        </w:tc>
-        <w:tc>
-          <w:tcPr>
-            <w:tcW w:w="7230" w:type="dxa"/>
-          </w:tcPr>
-          <w:p>
-            <w:pPr>
-              <w:widowControl w:val="0"/>
-              <w:autoSpaceDE w:val="0"/>
-              <w:autoSpaceDN w:val="0"/>
-              <w:adjustRightInd w:val="0"/>
-              <w:spacing w:before="0" w:line="240" w:lineRule="auto"/>
-              <w:rPr>
-                <w:rFonts w:cs="BRH Malayalam Extra"/>
-                <w:color w:val="000000"/>
-                <w:szCs w:val="40"/>
-                <w:lang w:val="en-IN"/>
               </w:rPr>
             </w:pPr>
             <w:r>

</xml_diff>